<commit_message>
CIV-12072: Update DEFENDANT_RESPONSE_SPEC_SEALED_1V1_INSTALLMENTS to correct formatting
</commit_message>
<xml_diff>
--- a/docker/docmosis/templates/CV-SPC-HRN-ENG-01362-CIV-12072.docx
+++ b/docker/docmosis/templates/CV-SPC-HRN-ENG-01362-CIV-12072.docx
@@ -37,9 +37,9 @@
       </w:tblPr>
       <w:tblGrid>
         <w:gridCol w:w="1979"/>
-        <w:gridCol w:w="3963"/>
+        <w:gridCol w:w="3962"/>
         <w:gridCol w:w="1796"/>
-        <w:gridCol w:w="2006"/>
+        <w:gridCol w:w="2007"/>
       </w:tblGrid>
       <w:tr>
         <w:trPr/>
@@ -135,7 +135,7 @@
         </w:tc>
         <w:tc>
           <w:tcPr>
-            <w:tcW w:w="5759" w:type="dxa"/>
+            <w:tcW w:w="5758" w:type="dxa"/>
             <w:gridSpan w:val="2"/>
             <w:tcBorders>
               <w:top w:val="nil"/>
@@ -198,7 +198,7 @@
         </w:tc>
         <w:tc>
           <w:tcPr>
-            <w:tcW w:w="2006" w:type="dxa"/>
+            <w:tcW w:w="2007" w:type="dxa"/>
             <w:tcBorders>
               <w:top w:val="nil"/>
               <w:left w:val="nil"/>
@@ -384,7 +384,7 @@
         </w:tc>
         <w:tc>
           <w:tcPr>
-            <w:tcW w:w="3963" w:type="dxa"/>
+            <w:tcW w:w="3962" w:type="dxa"/>
             <w:tcBorders>
               <w:top w:val="nil"/>
               <w:left w:val="nil"/>
@@ -422,7 +422,7 @@
         </w:tc>
         <w:tc>
           <w:tcPr>
-            <w:tcW w:w="3802" w:type="dxa"/>
+            <w:tcW w:w="3803" w:type="dxa"/>
             <w:gridSpan w:val="2"/>
             <w:tcBorders>
               <w:top w:val="nil"/>
@@ -498,7 +498,7 @@
         </w:tc>
         <w:tc>
           <w:tcPr>
-            <w:tcW w:w="3963" w:type="dxa"/>
+            <w:tcW w:w="3962" w:type="dxa"/>
             <w:tcBorders>
               <w:top w:val="nil"/>
               <w:left w:val="nil"/>
@@ -536,7 +536,7 @@
         </w:tc>
         <w:tc>
           <w:tcPr>
-            <w:tcW w:w="3802" w:type="dxa"/>
+            <w:tcW w:w="3803" w:type="dxa"/>
             <w:gridSpan w:val="2"/>
             <w:tcBorders>
               <w:top w:val="nil"/>
@@ -2047,7 +2047,10 @@
           <w:p>
             <w:pPr>
               <w:pStyle w:val="NormalWeb"/>
-              <w:spacing w:before="280" w:after="280"/>
+              <w:widowControl/>
+              <w:suppressAutoHyphens w:val="true"/>
+              <w:spacing w:beforeAutospacing="0" w:before="40" w:afterAutospacing="0" w:after="40"/>
+              <w:jc w:val="left"/>
               <w:rPr>
                 <w:rFonts w:ascii="GDSTransportWebsite" w:hAnsi="GDSTransportWebsite" w:eastAsia="Times New Roman" w:cs="Calibri"/>
                 <w:kern w:val="0"/>
@@ -2056,10 +2059,14 @@
             </w:pPr>
             <w:r>
               <w:rPr>
-                <w:rFonts w:eastAsia="Times New Roman" w:cs="Calibri" w:ascii="GDSTransportWebsite" w:hAnsi="GDSTransportWebsite"/>
+                <w:rFonts w:eastAsia="Times New Roman" w:cs="Times New Roman" w:ascii="GDSTransportWebsite" w:hAnsi="GDSTransportWebsite"/>
                 <w:b/>
                 <w:bCs/>
-                <w:kern w:val="0"/>
+                <w:color w:val="0A0A0A"/>
+                <w:kern w:val="0"/>
+                <w:sz w:val="24"/>
+                <w:szCs w:val="24"/>
+                <w:shd w:fill="FFFFFF" w:val="clear"/>
                 <w:lang w:val="en-GB" w:eastAsia="en-GB" w:bidi="ar-SA"/>
               </w:rPr>
               <w:t>Amount they admit they owe</w:t>
@@ -5133,8 +5140,8 @@
               <w:tblLook w:val="04a0" w:noVBand="1" w:noHBand="0" w:lastColumn="0" w:firstColumn="1" w:lastRow="0" w:firstRow="1"/>
             </w:tblPr>
             <w:tblGrid>
-              <w:gridCol w:w="3674"/>
-              <w:gridCol w:w="6244"/>
+              <w:gridCol w:w="3673"/>
+              <w:gridCol w:w="6245"/>
               <w:gridCol w:w="44"/>
             </w:tblGrid>
             <w:tr>
@@ -5218,7 +5225,7 @@
               <w:trPr/>
               <w:tc>
                 <w:tcPr>
-                  <w:tcW w:w="3674" w:type="dxa"/>
+                  <w:tcW w:w="3673" w:type="dxa"/>
                   <w:tcBorders>
                     <w:top w:val="nil"/>
                     <w:left w:val="nil"/>
@@ -5257,7 +5264,7 @@
               </w:tc>
               <w:tc>
                 <w:tcPr>
-                  <w:tcW w:w="6244" w:type="dxa"/>
+                  <w:tcW w:w="6245" w:type="dxa"/>
                   <w:tcBorders>
                     <w:top w:val="nil"/>
                     <w:left w:val="nil"/>
@@ -5610,7 +5617,7 @@
               <w:trPr/>
               <w:tc>
                 <w:tcPr>
-                  <w:tcW w:w="3674" w:type="dxa"/>
+                  <w:tcW w:w="3673" w:type="dxa"/>
                   <w:tcBorders>
                     <w:top w:val="nil"/>
                     <w:left w:val="nil"/>
@@ -5649,7 +5656,7 @@
               </w:tc>
               <w:tc>
                 <w:tcPr>
-                  <w:tcW w:w="6288" w:type="dxa"/>
+                  <w:tcW w:w="6289" w:type="dxa"/>
                   <w:gridSpan w:val="2"/>
                   <w:tcBorders>
                     <w:top w:val="nil"/>
@@ -5714,7 +5721,7 @@
               <w:trPr/>
               <w:tc>
                 <w:tcPr>
-                  <w:tcW w:w="3674" w:type="dxa"/>
+                  <w:tcW w:w="3673" w:type="dxa"/>
                   <w:tcBorders>
                     <w:top w:val="nil"/>
                     <w:left w:val="nil"/>
@@ -5753,7 +5760,7 @@
               </w:tc>
               <w:tc>
                 <w:tcPr>
-                  <w:tcW w:w="6288" w:type="dxa"/>
+                  <w:tcW w:w="6289" w:type="dxa"/>
                   <w:gridSpan w:val="2"/>
                   <w:tcBorders>
                     <w:top w:val="nil"/>
@@ -5813,7 +5820,7 @@
               <w:trPr/>
               <w:tc>
                 <w:tcPr>
-                  <w:tcW w:w="3674" w:type="dxa"/>
+                  <w:tcW w:w="3673" w:type="dxa"/>
                   <w:tcBorders>
                     <w:top w:val="nil"/>
                     <w:left w:val="nil"/>
@@ -5873,7 +5880,7 @@
               </w:tc>
               <w:tc>
                 <w:tcPr>
-                  <w:tcW w:w="6288" w:type="dxa"/>
+                  <w:tcW w:w="6289" w:type="dxa"/>
                   <w:gridSpan w:val="2"/>
                   <w:tcBorders>
                     <w:top w:val="nil"/>
@@ -5912,7 +5919,7 @@
               <w:trPr/>
               <w:tc>
                 <w:tcPr>
-                  <w:tcW w:w="3674" w:type="dxa"/>
+                  <w:tcW w:w="3673" w:type="dxa"/>
                   <w:tcBorders>
                     <w:top w:val="nil"/>
                     <w:left w:val="nil"/>
@@ -5951,7 +5958,7 @@
               </w:tc>
               <w:tc>
                 <w:tcPr>
-                  <w:tcW w:w="6288" w:type="dxa"/>
+                  <w:tcW w:w="6289" w:type="dxa"/>
                   <w:gridSpan w:val="2"/>
                   <w:tcBorders>
                     <w:top w:val="nil"/>
@@ -6050,7 +6057,7 @@
               <w:trPr/>
               <w:tc>
                 <w:tcPr>
-                  <w:tcW w:w="3674" w:type="dxa"/>
+                  <w:tcW w:w="3673" w:type="dxa"/>
                   <w:tcBorders>
                     <w:top w:val="nil"/>
                     <w:left w:val="nil"/>
@@ -6114,7 +6121,7 @@
               </w:tc>
               <w:tc>
                 <w:tcPr>
-                  <w:tcW w:w="6288" w:type="dxa"/>
+                  <w:tcW w:w="6289" w:type="dxa"/>
                   <w:gridSpan w:val="2"/>
                   <w:tcBorders>
                     <w:top w:val="nil"/>
@@ -6321,7 +6328,7 @@
               <w:trPr/>
               <w:tc>
                 <w:tcPr>
-                  <w:tcW w:w="3674" w:type="dxa"/>
+                  <w:tcW w:w="3673" w:type="dxa"/>
                   <w:tcBorders>
                     <w:top w:val="nil"/>
                     <w:left w:val="nil"/>
@@ -6360,7 +6367,7 @@
               </w:tc>
               <w:tc>
                 <w:tcPr>
-                  <w:tcW w:w="6288" w:type="dxa"/>
+                  <w:tcW w:w="6289" w:type="dxa"/>
                   <w:gridSpan w:val="2"/>
                   <w:tcBorders>
                     <w:top w:val="nil"/>
@@ -6498,7 +6505,7 @@
               <w:trPr/>
               <w:tc>
                 <w:tcPr>
-                  <w:tcW w:w="3674" w:type="dxa"/>
+                  <w:tcW w:w="3673" w:type="dxa"/>
                   <w:tcBorders>
                     <w:top w:val="nil"/>
                     <w:left w:val="nil"/>
@@ -6593,7 +6600,7 @@
               </w:tc>
               <w:tc>
                 <w:tcPr>
-                  <w:tcW w:w="6288" w:type="dxa"/>
+                  <w:tcW w:w="6289" w:type="dxa"/>
                   <w:gridSpan w:val="2"/>
                   <w:tcBorders>
                     <w:top w:val="nil"/>

</xml_diff>